<commit_message>
Updated final render of the cover graphic for 'The Martiani'
</commit_message>
<xml_diff>
--- a/FlashFictionTieIns/#1 The Martiani/#1 The Martiani.docx
+++ b/FlashFictionTieIns/#1 The Martiani/#1 The Martiani.docx
@@ -1,95 +1,110 @@
 
 <file path=word/document.xml><?xml version="1.0" encoding="utf-8"?>
-<w:document xmlns:o="urn:schemas-microsoft-com:office:office" xmlns:r="http://schemas.openxmlformats.org/officeDocument/2006/relationships" xmlns:v="urn:schemas-microsoft-com:vml" xmlns:w="http://schemas.openxmlformats.org/wordprocessingml/2006/main" xmlns:w10="urn:schemas-microsoft-com:office:word" xmlns:wp="http://schemas.openxmlformats.org/drawingml/2006/wordprocessingDrawing" xmlns:wps="http://schemas.microsoft.com/office/word/2010/wordprocessingShape" xmlns:wpg="http://schemas.microsoft.com/office/word/2010/wordprocessingGroup" xmlns:mc="http://schemas.openxmlformats.org/markup-compatibility/2006" xmlns:wp14="http://schemas.microsoft.com/office/word/2010/wordprocessingDrawing" xmlns:w14="http://schemas.microsoft.com/office/word/2010/wordml" mc:Ignorable="w14 wp14">
+<w:document xmlns:wpc="http://schemas.microsoft.com/office/word/2010/wordprocessingCanvas" xmlns:cx="http://schemas.microsoft.com/office/drawing/2014/chartex" xmlns:cx1="http://schemas.microsoft.com/office/drawing/2015/9/8/chartex" xmlns:cx2="http://schemas.microsoft.com/office/drawing/2015/10/21/chartex" xmlns:cx3="http://schemas.microsoft.com/office/drawing/2016/5/9/chartex" xmlns:cx4="http://schemas.microsoft.com/office/drawing/2016/5/10/chartex" xmlns:cx5="http://schemas.microsoft.com/office/drawing/2016/5/11/chartex" xmlns:cx6="http://schemas.microsoft.com/office/drawing/2016/5/12/chartex" xmlns:cx7="http://schemas.microsoft.com/office/drawing/2016/5/13/chartex" xmlns:cx8="http://schemas.microsoft.com/office/drawing/2016/5/14/chartex" xmlns:mc="http://schemas.openxmlformats.org/markup-compatibility/2006" xmlns:aink="http://schemas.microsoft.com/office/drawing/2016/ink" xmlns:am3d="http://schemas.microsoft.com/office/drawing/2017/model3d" xmlns:o="urn:schemas-microsoft-com:office:office" xmlns:r="http://schemas.openxmlformats.org/officeDocument/2006/relationships" xmlns:m="http://schemas.openxmlformats.org/officeDocument/2006/math" xmlns:v="urn:schemas-microsoft-com:vml" xmlns:wp14="http://schemas.microsoft.com/office/word/2010/wordprocessingDrawing" xmlns:wp="http://schemas.openxmlformats.org/drawingml/2006/wordprocessingDrawing" xmlns:w10="urn:schemas-microsoft-com:office:word" xmlns:w="http://schemas.openxmlformats.org/wordprocessingml/2006/main" xmlns:w14="http://schemas.microsoft.com/office/word/2010/wordml" xmlns:w15="http://schemas.microsoft.com/office/word/2012/wordml" xmlns:w16cex="http://schemas.microsoft.com/office/word/2018/wordml/cex" xmlns:w16cid="http://schemas.microsoft.com/office/word/2016/wordml/cid" xmlns:w16="http://schemas.microsoft.com/office/word/2018/wordml" xmlns:w16se="http://schemas.microsoft.com/office/word/2015/wordml/symex" xmlns:wpg="http://schemas.microsoft.com/office/word/2010/wordprocessingGroup" xmlns:wpi="http://schemas.microsoft.com/office/word/2010/wordprocessingInk" xmlns:wne="http://schemas.microsoft.com/office/word/2006/wordml" xmlns:wps="http://schemas.microsoft.com/office/word/2010/wordprocessingShape" mc:Ignorable="w14 w15 w16se w16cid w16 w16cex wp14">
   <w:body>
     <w:p>
       <w:pPr>
         <w:pStyle w:val="Title"/>
         <w:rPr>
-          <w:rFonts w:ascii="Calibri Light" w:hAnsi="Calibri Light" w:eastAsia="" w:cs="Times New Roman" w:asciiTheme="majorHAnsi" w:cstheme="majorBidi" w:eastAsiaTheme="majorEastAsia" w:hAnsiTheme="majorHAnsi"/>
-          <w:spacing w:val="-10"/>
-          <w:kern w:val="2"/>
-          <w:sz w:val="56"/>
-          <w:szCs w:val="56"/>
           <w:lang w:val="en-US"/>
         </w:rPr>
       </w:pPr>
       <w:r>
         <w:rPr>
-          <w:rFonts w:eastAsia="" w:cs="Times New Roman" w:cstheme="majorBidi" w:eastAsiaTheme="majorEastAsia"/>
-          <w:spacing w:val="-10"/>
-          <w:kern w:val="2"/>
-          <w:sz w:val="56"/>
-          <w:szCs w:val="56"/>
-          <w:lang w:val="en-US"/>
-        </w:rPr>
-        <w:t>The Martiani</w:t>
+          <w:lang w:val="en-US"/>
+        </w:rPr>
+        <w:t xml:space="preserve">The </w:t>
+      </w:r>
+      <w:proofErr w:type="spellStart"/>
+      <w:r>
+        <w:rPr>
+          <w:lang w:val="en-US"/>
+        </w:rPr>
+        <w:t>Martiani</w:t>
+      </w:r>
+      <w:proofErr w:type="spellEnd"/>
+    </w:p>
+    <w:p>
+      <w:pPr>
+        <w:rPr>
+          <w:lang w:val="en-US"/>
+        </w:rPr>
+      </w:pPr>
+    </w:p>
+    <w:p>
+      <w:pPr>
+        <w:rPr>
+          <w:lang w:val="en-US"/>
+        </w:rPr>
+      </w:pPr>
+      <w:r>
+        <w:rPr>
+          <w:lang w:val="en-US"/>
+        </w:rPr>
+        <w:tab/>
+        <w:t xml:space="preserve">"You know what this place needs Joe?", she asked cocking an eyebrow. "What detective? Damage done not enough?", he winced at the sound of clinking glass as he swept the shards away from the counter. "A signature </w:t>
+      </w:r>
+      <w:proofErr w:type="gramStart"/>
+      <w:r>
+        <w:rPr>
+          <w:lang w:val="en-US"/>
+        </w:rPr>
+        <w:t>drink</w:t>
+      </w:r>
+      <w:proofErr w:type="gramEnd"/>
+      <w:r>
+        <w:rPr>
+          <w:lang w:val="en-US"/>
+        </w:rPr>
+        <w:t>.", she replied and took a swig of her unfinished martini.</w:t>
       </w:r>
     </w:p>
     <w:p>
       <w:pPr>
-        <w:pStyle w:val="Normal"/>
         <w:rPr>
           <w:lang w:val="en-US"/>
         </w:rPr>
       </w:pPr>
       <w:r>
-        <w:rPr/>
+        <w:rPr>
+          <w:lang w:val="en-US"/>
+        </w:rPr>
+        <w:tab/>
+        <w:t>Wiping away the blood from her bruised lip which stung from the alcohol, she led her cuffed captive out leaving behind a blood-stained glass whose contents took on a reddish tinge. "A signature drink in a bar on Mars you say?", smiled Joe at the now bloody martini.</w:t>
       </w:r>
     </w:p>
     <w:p>
       <w:pPr>
-        <w:pStyle w:val="Normal"/>
         <w:rPr>
           <w:lang w:val="en-US"/>
         </w:rPr>
       </w:pPr>
       <w:r>
         <w:rPr>
-          <w:lang w:val="en-US"/>
-        </w:rPr>
-        <w:tab/>
-        <w:t>"You know what this place needs Joe?", she asked cocking an eyebrow. "What detective? Damage done not enough?", he winced at the sound of clinking glass as he swept the shards away from the counter. "A signature drink.", she replied and took a swig of her unfinished martini.</w:t>
-      </w:r>
-    </w:p>
-    <w:p>
-      <w:pPr>
-        <w:pStyle w:val="Normal"/>
-        <w:rPr>
-          <w:lang w:val="en-US"/>
-        </w:rPr>
-      </w:pPr>
-      <w:r>
-        <w:rPr>
-          <w:lang w:val="en-US"/>
-        </w:rPr>
-        <w:tab/>
-        <w:t>Wiping away the blood from her bruised lip which stung from the alcohol, she led her cuffed captive out leaving behind a blood stained glass whose contents took on a reddish tinge. "A signature drink in a bar on Mars you say?", smiled Joe at the now bloody martini.</w:t>
-      </w:r>
-    </w:p>
-    <w:p>
-      <w:pPr>
-        <w:pStyle w:val="Normal"/>
-        <w:spacing w:before="0" w:after="160"/>
-        <w:rPr>
-          <w:lang w:val="en-US"/>
-        </w:rPr>
-      </w:pPr>
-      <w:r>
-        <w:rPr/>
+          <w:noProof/>
+          <w:lang w:val="en-US"/>
+        </w:rPr>
         <w:drawing>
-          <wp:anchor behindDoc="0" distT="0" distB="0" distL="0" distR="0" simplePos="0" locked="0" layoutInCell="1" allowOverlap="1" relativeHeight="2">
+          <wp:anchor distT="0" distB="0" distL="114300" distR="114300" simplePos="0" relativeHeight="251658240" behindDoc="1" locked="0" layoutInCell="1" allowOverlap="1" wp14:anchorId="441664C8" wp14:editId="7E0207A7">
             <wp:simplePos x="0" y="0"/>
-            <wp:positionH relativeFrom="column">
-              <wp:posOffset>1339850</wp:posOffset>
+            <wp:positionH relativeFrom="margin">
+              <wp:align>center</wp:align>
             </wp:positionH>
             <wp:positionV relativeFrom="paragraph">
-              <wp:posOffset>384810</wp:posOffset>
+              <wp:posOffset>109855</wp:posOffset>
             </wp:positionV>
-            <wp:extent cx="3258185" cy="5092700"/>
+            <wp:extent cx="3891280" cy="6080125"/>
             <wp:effectExtent l="0" t="0" r="0" b="0"/>
-            <wp:wrapSquare wrapText="largest"/>
-            <wp:docPr id="1" name="Image1" descr=""/>
+            <wp:wrapTight wrapText="bothSides">
+              <wp:wrapPolygon edited="0">
+                <wp:start x="0" y="0"/>
+                <wp:lineTo x="0" y="21521"/>
+                <wp:lineTo x="21466" y="21521"/>
+                <wp:lineTo x="21466" y="0"/>
+                <wp:lineTo x="0" y="0"/>
+              </wp:wrapPolygon>
+            </wp:wrapTight>
+            <wp:docPr id="2" name="Picture 2"/>
             <wp:cNvGraphicFramePr>
               <a:graphicFrameLocks xmlns:a="http://schemas.openxmlformats.org/drawingml/2006/main" noChangeAspect="1"/>
             </wp:cNvGraphicFramePr>
@@ -97,21 +112,25 @@
               <a:graphicData uri="http://schemas.openxmlformats.org/drawingml/2006/picture">
                 <pic:pic xmlns:pic="http://schemas.openxmlformats.org/drawingml/2006/picture">
                   <pic:nvPicPr>
-                    <pic:cNvPr id="1" name="Image1" descr=""/>
-                    <pic:cNvPicPr>
-                      <a:picLocks noChangeAspect="1" noChangeArrowheads="1"/>
-                    </pic:cNvPicPr>
+                    <pic:cNvPr id="2" name="Picture 2"/>
+                    <pic:cNvPicPr/>
                   </pic:nvPicPr>
                   <pic:blipFill>
-                    <a:blip r:embed="rId2"/>
+                    <a:blip r:embed="rId4">
+                      <a:extLst>
+                        <a:ext uri="{28A0092B-C50C-407E-A947-70E740481C1C}">
+                          <a14:useLocalDpi xmlns:a14="http://schemas.microsoft.com/office/drawing/2010/main" val="0"/>
+                        </a:ext>
+                      </a:extLst>
+                    </a:blip>
                     <a:stretch>
                       <a:fillRect/>
                     </a:stretch>
                   </pic:blipFill>
-                  <pic:spPr bwMode="auto">
+                  <pic:spPr>
                     <a:xfrm>
                       <a:off x="0" y="0"/>
-                      <a:ext cx="3258185" cy="5092700"/>
+                      <a:ext cx="3891280" cy="6080125"/>
                     </a:xfrm>
                     <a:prstGeom prst="rect">
                       <a:avLst/>
@@ -120,29 +139,33 @@
                 </pic:pic>
               </a:graphicData>
             </a:graphic>
+            <wp14:sizeRelH relativeFrom="margin">
+              <wp14:pctWidth>0</wp14:pctWidth>
+            </wp14:sizeRelH>
+            <wp14:sizeRelV relativeFrom="margin">
+              <wp14:pctHeight>0</wp14:pctHeight>
+            </wp14:sizeRelV>
           </wp:anchor>
         </w:drawing>
       </w:r>
     </w:p>
     <w:sectPr>
-      <w:type w:val="nextPage"/>
       <w:pgSz w:w="12240" w:h="15840"/>
-      <w:pgMar w:left="1440" w:right="1440" w:header="0" w:top="1440" w:footer="0" w:bottom="1440" w:gutter="0"/>
-      <w:pgNumType w:fmt="decimal"/>
-      <w:formProt w:val="false"/>
-      <w:textDirection w:val="lrTb"/>
-      <w:docGrid w:type="default" w:linePitch="360" w:charSpace="4096"/>
+      <w:pgMar w:top="1440" w:right="1440" w:bottom="1440" w:left="1440" w:header="0" w:footer="0" w:gutter="0"/>
+      <w:cols w:space="720"/>
+      <w:formProt w:val="0"/>
+      <w:docGrid w:linePitch="360" w:charSpace="4096"/>
     </w:sectPr>
   </w:body>
 </w:document>
 </file>
 
 <file path=word/styles.xml><?xml version="1.0" encoding="utf-8"?>
-<w:styles xmlns:w="http://schemas.openxmlformats.org/wordprocessingml/2006/main" xmlns:w14="http://schemas.microsoft.com/office/word/2010/wordml" xmlns:mc="http://schemas.openxmlformats.org/markup-compatibility/2006" mc:Ignorable="w14">
+<w:styles xmlns:mc="http://schemas.openxmlformats.org/markup-compatibility/2006" xmlns:r="http://schemas.openxmlformats.org/officeDocument/2006/relationships" xmlns:w="http://schemas.openxmlformats.org/wordprocessingml/2006/main" xmlns:w14="http://schemas.microsoft.com/office/word/2010/wordml" xmlns:w15="http://schemas.microsoft.com/office/word/2012/wordml" xmlns:w16cex="http://schemas.microsoft.com/office/word/2018/wordml/cex" xmlns:w16cid="http://schemas.microsoft.com/office/word/2016/wordml/cid" xmlns:w16="http://schemas.microsoft.com/office/word/2018/wordml" xmlns:w16se="http://schemas.microsoft.com/office/word/2015/wordml/symex" mc:Ignorable="w14 w15 w16se w16cid w16 w16cex">
   <w:docDefaults>
     <w:rPrDefault>
       <w:rPr>
-        <w:rFonts w:ascii="Calibri" w:hAnsi="Calibri" w:eastAsia="Calibri" w:cs="Arial" w:asciiTheme="minorHAnsi" w:cstheme="minorBidi" w:eastAsiaTheme="minorHAnsi" w:hAnsiTheme="minorHAnsi"/>
+        <w:rFonts w:asciiTheme="minorHAnsi" w:eastAsiaTheme="minorHAnsi" w:hAnsiTheme="minorHAnsi" w:cstheme="minorBidi"/>
         <w:sz w:val="22"/>
         <w:szCs w:val="22"/>
         <w:lang w:val="en-GB" w:eastAsia="en-US" w:bidi="ar-SA"/>
@@ -150,21 +173,21 @@
     </w:rPrDefault>
     <w:pPrDefault>
       <w:pPr>
-        <w:suppressAutoHyphens w:val="true"/>
+        <w:suppressAutoHyphens/>
       </w:pPr>
     </w:pPrDefault>
   </w:docDefaults>
   <w:latentStyles w:defLockedState="0" w:defUIPriority="99" w:defSemiHidden="0" w:defUnhideWhenUsed="0" w:defQFormat="0" w:count="376">
     <w:lsdException w:name="Normal" w:uiPriority="0" w:qFormat="1"/>
     <w:lsdException w:name="heading 1" w:uiPriority="9" w:qFormat="1"/>
-    <w:lsdException w:name="heading 2" w:uiPriority="9" w:semiHidden="1" w:unhideWhenUsed="1" w:qFormat="1"/>
-    <w:lsdException w:name="heading 3" w:uiPriority="9" w:semiHidden="1" w:unhideWhenUsed="1" w:qFormat="1"/>
-    <w:lsdException w:name="heading 4" w:uiPriority="9" w:semiHidden="1" w:unhideWhenUsed="1" w:qFormat="1"/>
-    <w:lsdException w:name="heading 5" w:uiPriority="9" w:semiHidden="1" w:unhideWhenUsed="1" w:qFormat="1"/>
-    <w:lsdException w:name="heading 6" w:uiPriority="9" w:semiHidden="1" w:unhideWhenUsed="1" w:qFormat="1"/>
-    <w:lsdException w:name="heading 7" w:uiPriority="9" w:semiHidden="1" w:unhideWhenUsed="1" w:qFormat="1"/>
-    <w:lsdException w:name="heading 8" w:uiPriority="9" w:semiHidden="1" w:unhideWhenUsed="1" w:qFormat="1"/>
-    <w:lsdException w:name="heading 9" w:uiPriority="9" w:semiHidden="1" w:unhideWhenUsed="1" w:qFormat="1"/>
+    <w:lsdException w:name="heading 2" w:semiHidden="1" w:uiPriority="9" w:unhideWhenUsed="1" w:qFormat="1"/>
+    <w:lsdException w:name="heading 3" w:semiHidden="1" w:uiPriority="9" w:unhideWhenUsed="1" w:qFormat="1"/>
+    <w:lsdException w:name="heading 4" w:semiHidden="1" w:uiPriority="9" w:unhideWhenUsed="1" w:qFormat="1"/>
+    <w:lsdException w:name="heading 5" w:semiHidden="1" w:uiPriority="9" w:unhideWhenUsed="1" w:qFormat="1"/>
+    <w:lsdException w:name="heading 6" w:semiHidden="1" w:uiPriority="9" w:unhideWhenUsed="1" w:qFormat="1"/>
+    <w:lsdException w:name="heading 7" w:semiHidden="1" w:uiPriority="9" w:unhideWhenUsed="1" w:qFormat="1"/>
+    <w:lsdException w:name="heading 8" w:semiHidden="1" w:uiPriority="9" w:unhideWhenUsed="1" w:qFormat="1"/>
+    <w:lsdException w:name="heading 9" w:semiHidden="1" w:uiPriority="9" w:unhideWhenUsed="1" w:qFormat="1"/>
     <w:lsdException w:name="index 1" w:semiHidden="1" w:unhideWhenUsed="1"/>
     <w:lsdException w:name="index 2" w:semiHidden="1" w:unhideWhenUsed="1"/>
     <w:lsdException w:name="index 3" w:semiHidden="1" w:unhideWhenUsed="1"/>
@@ -174,22 +197,22 @@
     <w:lsdException w:name="index 7" w:semiHidden="1" w:unhideWhenUsed="1"/>
     <w:lsdException w:name="index 8" w:semiHidden="1" w:unhideWhenUsed="1"/>
     <w:lsdException w:name="index 9" w:semiHidden="1" w:unhideWhenUsed="1"/>
-    <w:lsdException w:name="toc 1" w:uiPriority="39" w:semiHidden="1" w:unhideWhenUsed="1"/>
-    <w:lsdException w:name="toc 2" w:uiPriority="39" w:semiHidden="1" w:unhideWhenUsed="1"/>
-    <w:lsdException w:name="toc 3" w:uiPriority="39" w:semiHidden="1" w:unhideWhenUsed="1"/>
-    <w:lsdException w:name="toc 4" w:uiPriority="39" w:semiHidden="1" w:unhideWhenUsed="1"/>
-    <w:lsdException w:name="toc 5" w:uiPriority="39" w:semiHidden="1" w:unhideWhenUsed="1"/>
-    <w:lsdException w:name="toc 6" w:uiPriority="39" w:semiHidden="1" w:unhideWhenUsed="1"/>
-    <w:lsdException w:name="toc 7" w:uiPriority="39" w:semiHidden="1" w:unhideWhenUsed="1"/>
-    <w:lsdException w:name="toc 8" w:uiPriority="39" w:semiHidden="1" w:unhideWhenUsed="1"/>
-    <w:lsdException w:name="toc 9" w:uiPriority="39" w:semiHidden="1" w:unhideWhenUsed="1"/>
+    <w:lsdException w:name="toc 1" w:semiHidden="1" w:uiPriority="39" w:unhideWhenUsed="1"/>
+    <w:lsdException w:name="toc 2" w:semiHidden="1" w:uiPriority="39" w:unhideWhenUsed="1"/>
+    <w:lsdException w:name="toc 3" w:semiHidden="1" w:uiPriority="39" w:unhideWhenUsed="1"/>
+    <w:lsdException w:name="toc 4" w:semiHidden="1" w:uiPriority="39" w:unhideWhenUsed="1"/>
+    <w:lsdException w:name="toc 5" w:semiHidden="1" w:uiPriority="39" w:unhideWhenUsed="1"/>
+    <w:lsdException w:name="toc 6" w:semiHidden="1" w:uiPriority="39" w:unhideWhenUsed="1"/>
+    <w:lsdException w:name="toc 7" w:semiHidden="1" w:uiPriority="39" w:unhideWhenUsed="1"/>
+    <w:lsdException w:name="toc 8" w:semiHidden="1" w:uiPriority="39" w:unhideWhenUsed="1"/>
+    <w:lsdException w:name="toc 9" w:semiHidden="1" w:uiPriority="39" w:unhideWhenUsed="1"/>
     <w:lsdException w:name="Normal Indent" w:semiHidden="1" w:unhideWhenUsed="1"/>
     <w:lsdException w:name="footnote text" w:semiHidden="1" w:unhideWhenUsed="1"/>
     <w:lsdException w:name="annotation text" w:semiHidden="1" w:unhideWhenUsed="1"/>
     <w:lsdException w:name="header" w:semiHidden="1" w:unhideWhenUsed="1"/>
     <w:lsdException w:name="footer" w:semiHidden="1" w:unhideWhenUsed="1"/>
     <w:lsdException w:name="index heading" w:semiHidden="1" w:unhideWhenUsed="1"/>
-    <w:lsdException w:name="caption" w:uiPriority="35" w:semiHidden="1" w:unhideWhenUsed="1" w:qFormat="1"/>
+    <w:lsdException w:name="caption" w:semiHidden="1" w:uiPriority="35" w:unhideWhenUsed="1" w:qFormat="1"/>
     <w:lsdException w:name="table of figures" w:semiHidden="1" w:unhideWhenUsed="1"/>
     <w:lsdException w:name="envelope address" w:semiHidden="1" w:unhideWhenUsed="1"/>
     <w:lsdException w:name="envelope return" w:semiHidden="1" w:unhideWhenUsed="1"/>
@@ -220,7 +243,7 @@
     <w:lsdException w:name="Title" w:uiPriority="10" w:qFormat="1"/>
     <w:lsdException w:name="Closing" w:semiHidden="1" w:unhideWhenUsed="1"/>
     <w:lsdException w:name="Signature" w:semiHidden="1" w:unhideWhenUsed="1"/>
-    <w:lsdException w:name="Default Paragraph Font" w:uiPriority="1" w:semiHidden="1" w:unhideWhenUsed="1"/>
+    <w:lsdException w:name="Default Paragraph Font" w:semiHidden="1" w:uiPriority="1" w:unhideWhenUsed="1"/>
     <w:lsdException w:name="Body Text" w:semiHidden="1" w:unhideWhenUsed="1"/>
     <w:lsdException w:name="Body Text Indent" w:semiHidden="1" w:unhideWhenUsed="1"/>
     <w:lsdException w:name="List Continue" w:semiHidden="1" w:unhideWhenUsed="1"/>
@@ -420,8 +443,8 @@
     <w:lsdException w:name="Subtle Reference" w:uiPriority="31" w:qFormat="1"/>
     <w:lsdException w:name="Intense Reference" w:uiPriority="32" w:qFormat="1"/>
     <w:lsdException w:name="Book Title" w:uiPriority="33" w:qFormat="1"/>
-    <w:lsdException w:name="Bibliography" w:uiPriority="37" w:semiHidden="1" w:unhideWhenUsed="1"/>
-    <w:lsdException w:name="TOC Heading" w:uiPriority="39" w:semiHidden="1" w:unhideWhenUsed="1" w:qFormat="1"/>
+    <w:lsdException w:name="Bibliography" w:semiHidden="1" w:uiPriority="37" w:unhideWhenUsed="1"/>
+    <w:lsdException w:name="TOC Heading" w:semiHidden="1" w:uiPriority="39" w:unhideWhenUsed="1" w:qFormat="1"/>
     <w:lsdException w:name="Plain Table 1" w:uiPriority="41"/>
     <w:lsdException w:name="Plain Table 2" w:uiPriority="42"/>
     <w:lsdException w:name="Plain Table 3" w:uiPriority="43"/>
@@ -532,167 +555,40 @@
     <w:lsdException w:name="Unresolved Mention" w:semiHidden="1" w:unhideWhenUsed="1"/>
     <w:lsdException w:name="Smart Link" w:semiHidden="1" w:unhideWhenUsed="1"/>
   </w:latentStyles>
-  <w:style w:type="paragraph" w:styleId="Normal" w:default="1">
+  <w:style w:type="paragraph" w:default="1" w:styleId="Normal">
     <w:name w:val="Normal"/>
     <w:qFormat/>
     <w:pPr>
-      <w:widowControl/>
-      <w:bidi w:val="0"/>
-      <w:spacing w:lineRule="auto" w:line="259" w:before="0" w:after="160"/>
-      <w:jc w:val="left"/>
+      <w:spacing w:after="160" w:line="259" w:lineRule="auto"/>
     </w:pPr>
-    <w:rPr>
-      <w:rFonts w:ascii="Calibri" w:hAnsi="Calibri" w:eastAsia="Calibri" w:cs="Arial" w:asciiTheme="minorHAnsi" w:cstheme="minorBidi" w:eastAsiaTheme="minorHAnsi" w:hAnsiTheme="minorHAnsi"/>
-      <w:color w:val="auto"/>
-      <w:kern w:val="0"/>
-      <w:sz w:val="22"/>
-      <w:szCs w:val="22"/>
-      <w:lang w:val="en-GB" w:eastAsia="en-US" w:bidi="ar-SA"/>
-    </w:rPr>
   </w:style>
   <w:style w:type="paragraph" w:styleId="Heading2">
-    <w:name w:val="Heading 2"/>
+    <w:name w:val="heading 2"/>
     <w:basedOn w:val="Normal"/>
     <w:next w:val="Normal"/>
     <w:link w:val="Heading2Char"/>
     <w:uiPriority w:val="9"/>
     <w:unhideWhenUsed/>
     <w:qFormat/>
-    <w:rsid w:val="00894a1b"/>
+    <w:rsid w:val="00894A1B"/>
     <w:pPr>
-      <w:keepNext w:val="true"/>
+      <w:keepNext/>
       <w:keepLines/>
       <w:spacing w:before="40" w:after="0"/>
       <w:outlineLvl w:val="1"/>
     </w:pPr>
     <w:rPr>
-      <w:rFonts w:ascii="Calibri Light" w:hAnsi="Calibri Light" w:eastAsia="" w:cs="Times New Roman" w:asciiTheme="majorHAnsi" w:cstheme="majorBidi" w:eastAsiaTheme="majorEastAsia" w:hAnsiTheme="majorHAnsi"/>
-      <w:color w:val="2F5496" w:themeColor="accent1" w:themeShade="bf"/>
+      <w:rFonts w:asciiTheme="majorHAnsi" w:eastAsiaTheme="majorEastAsia" w:hAnsiTheme="majorHAnsi" w:cstheme="majorBidi"/>
+      <w:color w:val="2F5496" w:themeColor="accent1" w:themeShade="BF"/>
       <w:sz w:val="26"/>
       <w:szCs w:val="26"/>
     </w:rPr>
   </w:style>
-  <w:style w:type="character" w:styleId="DefaultParagraphFont" w:default="1">
+  <w:style w:type="character" w:default="1" w:styleId="DefaultParagraphFont">
     <w:name w:val="Default Paragraph Font"/>
     <w:uiPriority w:val="1"/>
     <w:semiHidden/>
     <w:unhideWhenUsed/>
-    <w:qFormat/>
-    <w:rPr/>
-  </w:style>
-  <w:style w:type="character" w:styleId="TitleChar" w:customStyle="1">
-    <w:name w:val="Title Char"/>
-    <w:basedOn w:val="DefaultParagraphFont"/>
-    <w:link w:val="Title"/>
-    <w:uiPriority w:val="10"/>
-    <w:qFormat/>
-    <w:rsid w:val="00894a1b"/>
-    <w:rPr>
-      <w:rFonts w:ascii="Calibri Light" w:hAnsi="Calibri Light" w:eastAsia="" w:cs="Times New Roman" w:asciiTheme="majorHAnsi" w:cstheme="majorBidi" w:eastAsiaTheme="majorEastAsia" w:hAnsiTheme="majorHAnsi"/>
-      <w:spacing w:val="-10"/>
-      <w:kern w:val="2"/>
-      <w:sz w:val="56"/>
-      <w:szCs w:val="56"/>
-    </w:rPr>
-  </w:style>
-  <w:style w:type="character" w:styleId="Heading2Char" w:customStyle="1">
-    <w:name w:val="Heading 2 Char"/>
-    <w:basedOn w:val="DefaultParagraphFont"/>
-    <w:link w:val="Heading2"/>
-    <w:uiPriority w:val="9"/>
-    <w:qFormat/>
-    <w:rsid w:val="00894a1b"/>
-    <w:rPr>
-      <w:rFonts w:ascii="Calibri Light" w:hAnsi="Calibri Light" w:eastAsia="" w:cs="Times New Roman" w:asciiTheme="majorHAnsi" w:cstheme="majorBidi" w:eastAsiaTheme="majorEastAsia" w:hAnsiTheme="majorHAnsi"/>
-      <w:color w:val="2F5496" w:themeColor="accent1" w:themeShade="bf"/>
-      <w:sz w:val="26"/>
-      <w:szCs w:val="26"/>
-    </w:rPr>
-  </w:style>
-  <w:style w:type="paragraph" w:styleId="Heading">
-    <w:name w:val="Heading"/>
-    <w:basedOn w:val="Normal"/>
-    <w:next w:val="TextBody"/>
-    <w:qFormat/>
-    <w:pPr>
-      <w:keepNext w:val="true"/>
-      <w:spacing w:before="240" w:after="120"/>
-    </w:pPr>
-    <w:rPr>
-      <w:rFonts w:ascii="Liberation Sans" w:hAnsi="Liberation Sans" w:eastAsia="Noto Sans CJK SC" w:cs="Lohit Devanagari"/>
-      <w:sz w:val="28"/>
-      <w:szCs w:val="28"/>
-    </w:rPr>
-  </w:style>
-  <w:style w:type="paragraph" w:styleId="TextBody">
-    <w:name w:val="Body Text"/>
-    <w:basedOn w:val="Normal"/>
-    <w:pPr>
-      <w:spacing w:lineRule="auto" w:line="276" w:before="0" w:after="140"/>
-    </w:pPr>
-    <w:rPr/>
-  </w:style>
-  <w:style w:type="paragraph" w:styleId="List">
-    <w:name w:val="List"/>
-    <w:basedOn w:val="TextBody"/>
-    <w:pPr/>
-    <w:rPr>
-      <w:rFonts w:cs="Lohit Devanagari"/>
-    </w:rPr>
-  </w:style>
-  <w:style w:type="paragraph" w:styleId="Caption">
-    <w:name w:val="Caption"/>
-    <w:basedOn w:val="Normal"/>
-    <w:qFormat/>
-    <w:pPr>
-      <w:suppressLineNumbers/>
-      <w:spacing w:before="120" w:after="120"/>
-    </w:pPr>
-    <w:rPr>
-      <w:rFonts w:cs="Lohit Devanagari"/>
-      <w:i/>
-      <w:iCs/>
-      <w:sz w:val="24"/>
-      <w:szCs w:val="24"/>
-    </w:rPr>
-  </w:style>
-  <w:style w:type="paragraph" w:styleId="Index">
-    <w:name w:val="Index"/>
-    <w:basedOn w:val="Normal"/>
-    <w:qFormat/>
-    <w:pPr>
-      <w:suppressLineNumbers/>
-    </w:pPr>
-    <w:rPr>
-      <w:rFonts w:cs="Lohit Devanagari"/>
-    </w:rPr>
-  </w:style>
-  <w:style w:type="paragraph" w:styleId="Title">
-    <w:name w:val="Title"/>
-    <w:basedOn w:val="Normal"/>
-    <w:next w:val="Normal"/>
-    <w:link w:val="TitleChar"/>
-    <w:uiPriority w:val="10"/>
-    <w:qFormat/>
-    <w:rsid w:val="00894a1b"/>
-    <w:pPr>
-      <w:spacing w:lineRule="auto" w:line="240" w:before="0" w:after="0"/>
-      <w:contextualSpacing/>
-    </w:pPr>
-    <w:rPr>
-      <w:rFonts w:ascii="Calibri Light" w:hAnsi="Calibri Light" w:eastAsia="" w:cs="Times New Roman" w:asciiTheme="majorHAnsi" w:cstheme="majorBidi" w:eastAsiaTheme="majorEastAsia" w:hAnsiTheme="majorHAnsi"/>
-      <w:spacing w:val="-10"/>
-      <w:kern w:val="2"/>
-      <w:sz w:val="56"/>
-      <w:szCs w:val="56"/>
-    </w:rPr>
-  </w:style>
-  <w:style w:type="numbering" w:styleId="NoList" w:default="1">
-    <w:name w:val="No List"/>
-    <w:uiPriority w:val="99"/>
-    <w:semiHidden/>
-    <w:unhideWhenUsed/>
-    <w:qFormat/>
   </w:style>
   <w:style w:type="table" w:default="1" w:styleId="TableNormal">
     <w:name w:val="Normal Table"/>
@@ -708,6 +604,117 @@
         <w:right w:w="108" w:type="dxa"/>
       </w:tblCellMar>
     </w:tblPr>
+  </w:style>
+  <w:style w:type="numbering" w:default="1" w:styleId="NoList">
+    <w:name w:val="No List"/>
+    <w:uiPriority w:val="99"/>
+    <w:semiHidden/>
+    <w:unhideWhenUsed/>
+  </w:style>
+  <w:style w:type="character" w:customStyle="1" w:styleId="TitleChar">
+    <w:name w:val="Title Char"/>
+    <w:basedOn w:val="DefaultParagraphFont"/>
+    <w:link w:val="Title"/>
+    <w:uiPriority w:val="10"/>
+    <w:qFormat/>
+    <w:rsid w:val="00894A1B"/>
+    <w:rPr>
+      <w:rFonts w:asciiTheme="majorHAnsi" w:eastAsiaTheme="majorEastAsia" w:hAnsiTheme="majorHAnsi" w:cstheme="majorBidi"/>
+      <w:spacing w:val="-10"/>
+      <w:kern w:val="2"/>
+      <w:sz w:val="56"/>
+      <w:szCs w:val="56"/>
+    </w:rPr>
+  </w:style>
+  <w:style w:type="character" w:customStyle="1" w:styleId="Heading2Char">
+    <w:name w:val="Heading 2 Char"/>
+    <w:basedOn w:val="DefaultParagraphFont"/>
+    <w:link w:val="Heading2"/>
+    <w:uiPriority w:val="9"/>
+    <w:qFormat/>
+    <w:rsid w:val="00894A1B"/>
+    <w:rPr>
+      <w:rFonts w:asciiTheme="majorHAnsi" w:eastAsiaTheme="majorEastAsia" w:hAnsiTheme="majorHAnsi" w:cstheme="majorBidi"/>
+      <w:color w:val="2F5496" w:themeColor="accent1" w:themeShade="BF"/>
+      <w:sz w:val="26"/>
+      <w:szCs w:val="26"/>
+    </w:rPr>
+  </w:style>
+  <w:style w:type="paragraph" w:customStyle="1" w:styleId="Heading">
+    <w:name w:val="Heading"/>
+    <w:basedOn w:val="Normal"/>
+    <w:next w:val="BodyText"/>
+    <w:qFormat/>
+    <w:pPr>
+      <w:keepNext/>
+      <w:spacing w:before="240" w:after="120"/>
+    </w:pPr>
+    <w:rPr>
+      <w:rFonts w:ascii="Liberation Sans" w:eastAsia="Noto Sans CJK SC" w:hAnsi="Liberation Sans" w:cs="Lohit Devanagari"/>
+      <w:sz w:val="28"/>
+      <w:szCs w:val="28"/>
+    </w:rPr>
+  </w:style>
+  <w:style w:type="paragraph" w:styleId="BodyText">
+    <w:name w:val="Body Text"/>
+    <w:basedOn w:val="Normal"/>
+    <w:pPr>
+      <w:spacing w:after="140" w:line="276" w:lineRule="auto"/>
+    </w:pPr>
+  </w:style>
+  <w:style w:type="paragraph" w:styleId="List">
+    <w:name w:val="List"/>
+    <w:basedOn w:val="BodyText"/>
+    <w:rPr>
+      <w:rFonts w:cs="Lohit Devanagari"/>
+    </w:rPr>
+  </w:style>
+  <w:style w:type="paragraph" w:styleId="Caption">
+    <w:name w:val="caption"/>
+    <w:basedOn w:val="Normal"/>
+    <w:qFormat/>
+    <w:pPr>
+      <w:suppressLineNumbers/>
+      <w:spacing w:before="120" w:after="120"/>
+    </w:pPr>
+    <w:rPr>
+      <w:rFonts w:cs="Lohit Devanagari"/>
+      <w:i/>
+      <w:iCs/>
+      <w:sz w:val="24"/>
+      <w:szCs w:val="24"/>
+    </w:rPr>
+  </w:style>
+  <w:style w:type="paragraph" w:customStyle="1" w:styleId="Index">
+    <w:name w:val="Index"/>
+    <w:basedOn w:val="Normal"/>
+    <w:qFormat/>
+    <w:pPr>
+      <w:suppressLineNumbers/>
+    </w:pPr>
+    <w:rPr>
+      <w:rFonts w:cs="Lohit Devanagari"/>
+    </w:rPr>
+  </w:style>
+  <w:style w:type="paragraph" w:styleId="Title">
+    <w:name w:val="Title"/>
+    <w:basedOn w:val="Normal"/>
+    <w:next w:val="Normal"/>
+    <w:link w:val="TitleChar"/>
+    <w:uiPriority w:val="10"/>
+    <w:qFormat/>
+    <w:rsid w:val="00894A1B"/>
+    <w:pPr>
+      <w:spacing w:after="0" w:line="240" w:lineRule="auto"/>
+      <w:contextualSpacing/>
+    </w:pPr>
+    <w:rPr>
+      <w:rFonts w:asciiTheme="majorHAnsi" w:eastAsiaTheme="majorEastAsia" w:hAnsiTheme="majorHAnsi" w:cstheme="majorBidi"/>
+      <w:spacing w:val="-10"/>
+      <w:kern w:val="2"/>
+      <w:sz w:val="56"/>
+      <w:szCs w:val="56"/>
+    </w:rPr>
   </w:style>
 </w:styles>
 </file>

</xml_diff>

<commit_message>
Update 1 to 'The Martiani'.
</commit_message>
<xml_diff>
--- a/FlashFictionTieIns/#1 The Martiani/#1 The Martiani.docx
+++ b/FlashFictionTieIns/#1 The Martiani/#1 The Martiani.docx
@@ -42,21 +42,272 @@
           <w:lang w:val="en-US"/>
         </w:rPr>
         <w:tab/>
-        <w:t xml:space="preserve">"You know what this place needs Joe?", she asked cocking an eyebrow. "What detective? Damage done not enough?", he winced at the sound of clinking glass as he swept the shards away from the counter. "A signature </w:t>
-      </w:r>
-      <w:proofErr w:type="gramStart"/>
+      </w:r>
+      <w:r>
+        <w:rPr>
+          <w:lang w:val="en-US"/>
+        </w:rPr>
+        <w:t xml:space="preserve">“Put something on that isn’t noise and autotuned, will you?” </w:t>
+      </w:r>
+      <w:r>
+        <w:rPr>
+          <w:lang w:val="en-US"/>
+        </w:rPr>
+        <w:t>she asked</w:t>
+      </w:r>
+      <w:r>
+        <w:rPr>
+          <w:lang w:val="en-US"/>
+        </w:rPr>
+        <w:t xml:space="preserve"> </w:t>
+      </w:r>
+      <w:r>
+        <w:rPr>
+          <w:lang w:val="en-US"/>
+        </w:rPr>
+        <w:t>as she tapped twice on the counter surface, looking at it with a bored gaze</w:t>
+      </w:r>
+      <w:r>
+        <w:rPr>
+          <w:lang w:val="en-US"/>
+        </w:rPr>
+        <w:t>, head supported on her hand</w:t>
+      </w:r>
+      <w:r>
+        <w:rPr>
+          <w:lang w:val="en-US"/>
+        </w:rPr>
+        <w:t>. A couple of neon blue orbs sprang to life</w:t>
+      </w:r>
+      <w:r>
+        <w:rPr>
+          <w:lang w:val="en-US"/>
+        </w:rPr>
+        <w:t xml:space="preserve"> with half</w:t>
+      </w:r>
+      <w:r>
+        <w:rPr>
+          <w:lang w:val="en-US"/>
+        </w:rPr>
+        <w:t xml:space="preserve"> a</w:t>
+      </w:r>
+      <w:r>
+        <w:rPr>
+          <w:lang w:val="en-US"/>
+        </w:rPr>
+        <w:t xml:space="preserve"> twirl</w:t>
+      </w:r>
+      <w:r>
+        <w:rPr>
+          <w:lang w:val="en-US"/>
+        </w:rPr>
+        <w:t xml:space="preserve"> on the </w:t>
+      </w:r>
+      <w:r>
+        <w:rPr>
+          <w:lang w:val="en-US"/>
+        </w:rPr>
+        <w:t xml:space="preserve">polished </w:t>
+      </w:r>
+      <w:r>
+        <w:rPr>
+          <w:lang w:val="en-US"/>
+        </w:rPr>
+        <w:t xml:space="preserve">wooden surface, a little blurred </w:t>
+      </w:r>
+      <w:r>
+        <w:rPr>
+          <w:lang w:val="en-US"/>
+        </w:rPr>
+        <w:t xml:space="preserve">to her </w:t>
+      </w:r>
+      <w:r>
+        <w:rPr>
+          <w:lang w:val="en-US"/>
+        </w:rPr>
+        <w:t>at first but</w:t>
+      </w:r>
+      <w:r>
+        <w:rPr>
+          <w:lang w:val="en-US"/>
+        </w:rPr>
+        <w:t xml:space="preserve"> it</w:t>
+      </w:r>
+      <w:r>
+        <w:rPr>
+          <w:lang w:val="en-US"/>
+        </w:rPr>
+        <w:t xml:space="preserve"> calibrated </w:t>
+      </w:r>
+      <w:r>
+        <w:rPr>
+          <w:lang w:val="en-US"/>
+        </w:rPr>
+        <w:t>to</w:t>
+      </w:r>
+      <w:r>
+        <w:rPr>
+          <w:lang w:val="en-US"/>
+        </w:rPr>
+        <w:t xml:space="preserve"> a</w:t>
+      </w:r>
+      <w:r>
+        <w:rPr>
+          <w:lang w:val="en-US"/>
+        </w:rPr>
+        <w:t xml:space="preserve"> </w:t>
+      </w:r>
+      <w:r>
+        <w:rPr>
+          <w:lang w:val="en-US"/>
+        </w:rPr>
+        <w:t>crisp image</w:t>
+      </w:r>
+      <w:r>
+        <w:rPr>
+          <w:lang w:val="en-US"/>
+        </w:rPr>
+        <w:t xml:space="preserve"> </w:t>
+      </w:r>
+      <w:r>
+        <w:rPr>
+          <w:lang w:val="en-US"/>
+        </w:rPr>
+        <w:t xml:space="preserve">in a couple of seconds. “Something mellow considering your mood detective?” came a cheerful voice through her earbuds as she adjusted one of them. </w:t>
+      </w:r>
+      <w:r>
+        <w:rPr>
+          <w:lang w:val="en-US"/>
+        </w:rPr>
+        <w:t>“You know me all too well</w:t>
+      </w:r>
+      <w:r>
+        <w:rPr>
+          <w:lang w:val="en-US"/>
+        </w:rPr>
+        <w:t xml:space="preserve"> </w:t>
+      </w:r>
+      <w:r>
+        <w:rPr>
+          <w:lang w:val="en-US"/>
+        </w:rPr>
+        <w:t>Len</w:t>
+      </w:r>
+      <w:r>
+        <w:rPr>
+          <w:lang w:val="en-US"/>
+        </w:rPr>
+        <w:t>.</w:t>
+      </w:r>
+      <w:r>
+        <w:rPr>
+          <w:lang w:val="en-US"/>
+        </w:rPr>
+        <w:t xml:space="preserve"> </w:t>
+      </w:r>
+      <w:r>
+        <w:rPr>
+          <w:lang w:val="en-US"/>
+        </w:rPr>
+        <w:t>R</w:t>
+      </w:r>
+      <w:r>
+        <w:rPr>
+          <w:lang w:val="en-US"/>
+        </w:rPr>
+        <w:t>eally freaks me out sometimes</w:t>
+      </w:r>
+      <w:r>
+        <w:rPr>
+          <w:lang w:val="en-US"/>
+        </w:rPr>
+        <w:t xml:space="preserve"> to think you </w:t>
+      </w:r>
+      <w:r>
+        <w:rPr>
+          <w:lang w:val="en-US"/>
+        </w:rPr>
+        <w:t xml:space="preserve">practically </w:t>
+      </w:r>
+      <w:r>
+        <w:rPr>
+          <w:lang w:val="en-US"/>
+        </w:rPr>
+        <w:t>know me better than most actual people</w:t>
+      </w:r>
+      <w:r>
+        <w:rPr>
+          <w:lang w:val="en-US"/>
+        </w:rPr>
+        <w:t>.</w:t>
+      </w:r>
+      <w:r>
+        <w:rPr>
+          <w:lang w:val="en-US"/>
+        </w:rPr>
+        <w:t>”</w:t>
+      </w:r>
+      <w:r>
+        <w:rPr>
+          <w:lang w:val="en-US"/>
+        </w:rPr>
+        <w:t xml:space="preserve"> “Playing ‘Close to You’, by The Carpenters.”, came the reply in a robotic tone to which detective Nancy </w:t>
+      </w:r>
+      <w:proofErr w:type="spellStart"/>
+      <w:r>
+        <w:rPr>
+          <w:lang w:val="en-US"/>
+        </w:rPr>
+        <w:t>Kolady</w:t>
+      </w:r>
+      <w:proofErr w:type="spellEnd"/>
+      <w:r>
+        <w:rPr>
+          <w:lang w:val="en-US"/>
+        </w:rPr>
+        <w:t xml:space="preserve"> smiled</w:t>
+      </w:r>
+      <w:r>
+        <w:rPr>
+          <w:lang w:val="en-US"/>
+        </w:rPr>
+        <w:t xml:space="preserve"> nodding ever so slightly</w:t>
+      </w:r>
+      <w:r>
+        <w:rPr>
+          <w:lang w:val="en-US"/>
+        </w:rPr>
+        <w:t xml:space="preserve"> as she took a</w:t>
+      </w:r>
+      <w:r>
+        <w:rPr>
+          <w:lang w:val="en-US"/>
+        </w:rPr>
+        <w:t xml:space="preserve"> sip</w:t>
+      </w:r>
+      <w:r>
+        <w:rPr>
+          <w:lang w:val="en-US"/>
+        </w:rPr>
+        <w:t xml:space="preserve"> of</w:t>
+      </w:r>
+      <w:r>
+        <w:rPr>
+          <w:lang w:val="en-US"/>
+        </w:rPr>
+        <w:t xml:space="preserve"> her </w:t>
+      </w:r>
       <w:r>
         <w:rPr>
           <w:lang w:val="en-US"/>
         </w:rPr>
         <w:t>drink</w:t>
       </w:r>
-      <w:proofErr w:type="gramEnd"/>
-      <w:r>
-        <w:rPr>
-          <w:lang w:val="en-US"/>
-        </w:rPr>
-        <w:t>.", she replied and took a swig of her unfinished martini.</w:t>
+      <w:r>
+        <w:rPr>
+          <w:lang w:val="en-US"/>
+        </w:rPr>
+        <w:t>.</w:t>
       </w:r>
     </w:p>
     <w:p>
@@ -69,8 +320,21 @@
         <w:rPr>
           <w:lang w:val="en-US"/>
         </w:rPr>
-        <w:tab/>
-        <w:t>Wiping away the blood from her bruised lip which stung from the alcohol, she led her cuffed captive out leaving behind a blood-stained glass whose contents took on a reddish tinge. "A signature drink in a bar on Mars you say?", smiled Joe at the now bloody martini.</w:t>
+        <w:t xml:space="preserve">"You know what this place needs Joe?", she asked cocking an eyebrow. "What detective? Damage done not enough?", he winced at the sound of clinking glass as he swept the shards away from the counter. "A signature </w:t>
+      </w:r>
+      <w:proofErr w:type="gramStart"/>
+      <w:r>
+        <w:rPr>
+          <w:lang w:val="en-US"/>
+        </w:rPr>
+        <w:t>drink</w:t>
+      </w:r>
+      <w:proofErr w:type="gramEnd"/>
+      <w:r>
+        <w:rPr>
+          <w:lang w:val="en-US"/>
+        </w:rPr>
+        <w:t>.", she replied and took a swig of her unfinished martini.</w:t>
       </w:r>
     </w:p>
     <w:p>
@@ -81,9 +345,24 @@
       </w:pPr>
       <w:r>
         <w:rPr>
+          <w:lang w:val="en-US"/>
+        </w:rPr>
+        <w:tab/>
+        <w:t>Wiping away the blood from her bruised lip which stung from the alcohol, she led her cuffed captive out leaving behind a blood-stained glass whose contents took on a reddish tinge. "A signature drink in a bar on Mars you say?", smiled Joe at the now bloody martini.</w:t>
+      </w:r>
+    </w:p>
+    <w:p>
+      <w:pPr>
+        <w:rPr>
+          <w:lang w:val="en-US"/>
+        </w:rPr>
+      </w:pPr>
+      <w:r>
+        <w:rPr>
           <w:noProof/>
           <w:lang w:val="en-US"/>
         </w:rPr>
+        <w:lastRenderedPageBreak/>
         <w:drawing>
           <wp:anchor distT="0" distB="0" distL="114300" distR="114300" simplePos="0" relativeHeight="251658240" behindDoc="1" locked="0" layoutInCell="1" allowOverlap="1" wp14:anchorId="441664C8" wp14:editId="7E0207A7">
             <wp:simplePos x="0" y="0"/>

</xml_diff>